<commit_message>
Correcciones menores en Index, corrección de imagen glosario e iconografias, vaciado de contenido de Unidades II, III y lista de referencias.
</commit_message>
<xml_diff>
--- a/20250218_Estructura_contenido_Proyecto Terminal.docx
+++ b/20250218_Estructura_contenido_Proyecto Terminal.docx
@@ -1461,6 +1461,7 @@
         <w:rPr>
           <w:rFonts w:ascii="Arial" w:eastAsia="Arial" w:hAnsi="Arial" w:cs="Arial"/>
           <w:color w:val="212529"/>
+          <w:lang w:val="en-US"/>
         </w:rPr>
       </w:pPr>
       <w:r>
@@ -1470,24 +1471,202 @@
           <w:color w:val="000000" w:themeColor="text1"/>
           <w:sz w:val="24"/>
           <w:szCs w:val="24"/>
+          <w:lang w:val="en-US"/>
+        </w:rPr>
+        <w:t xml:space="preserve">(  ) A. </w:t>
+      </w:r>
+      <w:r>
+        <w:rPr>
+          <w:rFonts w:ascii="Arial" w:eastAsia="Arial" w:hAnsi="Arial" w:cs="Arial"/>
+          <w:color w:val="212529"/>
+          <w:lang w:val="en-US"/>
+        </w:rPr>
+        <w:t>Lean Startup</w:t>
+      </w:r>
+      <w:r>
+        <w:rPr>
+          <w:rFonts w:ascii="Arial" w:eastAsia="Arial" w:hAnsi="Arial" w:cs="Arial"/>
+          <w:color w:val="212529"/>
+          <w:lang w:val="en-US"/>
+        </w:rPr>
+        <w:t>.</w:t>
+      </w:r>
+    </w:p>
+    <w:p>
+      <w:pPr>
+        <w:ind w:firstLine="708"/>
+        <w:jc w:val="both"/>
+        <w:rPr>
+          <w:rFonts w:ascii="Arial" w:eastAsia="Arial" w:hAnsi="Arial" w:cs="Arial"/>
+          <w:color w:val="212529"/>
+          <w:lang w:val="en-US"/>
+        </w:rPr>
+      </w:pPr>
+      <w:r>
+        <w:rPr>
+          <w:rStyle w:val="normaltextrun"/>
+          <w:rFonts w:ascii="Arial" w:eastAsia="Arial" w:hAnsi="Arial" w:cs="Arial"/>
+          <w:color w:val="000000" w:themeColor="text1"/>
+          <w:sz w:val="24"/>
+          <w:szCs w:val="24"/>
+          <w:lang w:val="en-US"/>
+        </w:rPr>
+        <w:t xml:space="preserve">(  ) B. </w:t>
+      </w:r>
+      <w:r>
+        <w:rPr>
+          <w:rFonts w:ascii="Arial" w:eastAsia="Arial" w:hAnsi="Arial" w:cs="Arial"/>
+          <w:color w:val="212529"/>
+          <w:lang w:val="en-US"/>
+        </w:rPr>
+        <w:t>Desing Thinking</w:t>
+      </w:r>
+      <w:r>
+        <w:rPr>
+          <w:rFonts w:ascii="Arial" w:eastAsia="Arial" w:hAnsi="Arial" w:cs="Arial"/>
+          <w:color w:val="212529"/>
+          <w:lang w:val="en-US"/>
+        </w:rPr>
+        <w:t>.</w:t>
+      </w:r>
+    </w:p>
+    <w:p>
+      <w:pPr>
+        <w:ind w:firstLine="708"/>
+        <w:jc w:val="both"/>
+        <w:rPr>
+          <w:rFonts w:ascii="Arial" w:eastAsia="Arial" w:hAnsi="Arial" w:cs="Arial"/>
+          <w:color w:val="212529"/>
+        </w:rPr>
+      </w:pPr>
+      <w:r>
+        <w:rPr>
+          <w:rStyle w:val="normaltextrun"/>
+          <w:rFonts w:ascii="Arial" w:eastAsia="Arial" w:hAnsi="Arial" w:cs="Arial"/>
+          <w:color w:val="000000" w:themeColor="text1"/>
+          <w:sz w:val="24"/>
+          <w:szCs w:val="24"/>
           <w:lang w:val="es-ES"/>
         </w:rPr>
+        <w:t xml:space="preserve">(  ) </w:t>
+      </w:r>
+      <w:r>
+        <w:rPr>
+          <w:rStyle w:val="normaltextrun"/>
+          <w:rFonts w:ascii="Arial" w:eastAsia="Arial" w:hAnsi="Arial" w:cs="Arial"/>
+          <w:color w:val="000000" w:themeColor="text1"/>
+          <w:sz w:val="24"/>
+          <w:szCs w:val="24"/>
+          <w:lang w:val="es-ES"/>
+        </w:rPr>
+        <w:t>C</w:t>
+      </w:r>
+      <w:r>
+        <w:rPr>
+          <w:rStyle w:val="normaltextrun"/>
+          <w:rFonts w:ascii="Arial" w:eastAsia="Arial" w:hAnsi="Arial" w:cs="Arial"/>
+          <w:color w:val="000000" w:themeColor="text1"/>
+          <w:sz w:val="24"/>
+          <w:szCs w:val="24"/>
+          <w:lang w:val="es-ES"/>
+        </w:rPr>
+        <w:t xml:space="preserve">. </w:t>
+      </w:r>
+      <w:r>
+        <w:rPr>
+          <w:rFonts w:ascii="Arial" w:eastAsia="Arial" w:hAnsi="Arial" w:cs="Arial"/>
+          <w:color w:val="212529"/>
+        </w:rPr>
+        <w:t>DevOps</w:t>
+      </w:r>
+      <w:r>
+        <w:rPr>
+          <w:rFonts w:ascii="Arial" w:eastAsia="Arial" w:hAnsi="Arial" w:cs="Arial"/>
+          <w:color w:val="212529"/>
+        </w:rPr>
+        <w:t>.</w:t>
+      </w:r>
+    </w:p>
+    <w:p>
+      <w:pPr>
+        <w:jc w:val="both"/>
+        <w:rPr>
+          <w:rFonts w:ascii="Arial" w:eastAsia="Arial" w:hAnsi="Arial" w:cs="Arial"/>
+          <w:color w:val="212529"/>
+        </w:rPr>
+      </w:pPr>
+    </w:p>
+    <w:p>
+      <w:pPr>
+        <w:jc w:val="both"/>
+        <w:rPr>
+          <w:rFonts w:ascii="Arial" w:eastAsia="Arial" w:hAnsi="Arial" w:cs="Arial"/>
+          <w:color w:val="212529"/>
+        </w:rPr>
+      </w:pPr>
+      <w:r>
+        <w:rPr>
+          <w:rFonts w:ascii="Arial" w:eastAsia="Arial" w:hAnsi="Arial" w:cs="Arial"/>
+          <w:color w:val="212529"/>
+        </w:rPr>
+        <w:t>4. ¿Cuál de estas herramientas permite la gestión de proyectos informáticos de manera más eficiente?</w:t>
+      </w:r>
+    </w:p>
+    <w:p>
+      <w:pPr>
+        <w:ind w:left="720"/>
+        <w:jc w:val="both"/>
+        <w:rPr>
+          <w:rFonts w:ascii="Arial" w:eastAsia="Arial" w:hAnsi="Arial" w:cs="Arial"/>
+          <w:color w:val="212529"/>
+        </w:rPr>
+      </w:pPr>
+    </w:p>
+    <w:p>
+      <w:pPr>
+        <w:ind w:firstLine="708"/>
+        <w:jc w:val="both"/>
+        <w:rPr>
+          <w:rFonts w:ascii="Arial" w:eastAsia="Arial" w:hAnsi="Arial" w:cs="Arial"/>
+          <w:color w:val="000000" w:themeColor="text1"/>
+          <w:lang w:val="en-US"/>
+        </w:rPr>
+      </w:pPr>
+      <w:r>
+        <w:rPr>
+          <w:rStyle w:val="normaltextrun"/>
+          <w:rFonts w:ascii="Arial" w:eastAsia="Arial" w:hAnsi="Arial" w:cs="Arial"/>
+          <w:color w:val="000000" w:themeColor="text1"/>
+          <w:sz w:val="24"/>
+          <w:szCs w:val="24"/>
+          <w:lang w:val="en-US"/>
+        </w:rPr>
         <w:t xml:space="preserve">(  ) A. </w:t>
       </w:r>
       <w:r>
         <w:rPr>
           <w:rFonts w:ascii="Arial" w:eastAsia="Arial" w:hAnsi="Arial" w:cs="Arial"/>
-          <w:color w:val="212529"/>
-        </w:rPr>
-        <w:t>Lean Startup</w:t>
-      </w:r>
-      <w:r>
-        <w:rPr>
-          <w:rFonts w:ascii="Arial" w:eastAsia="Arial" w:hAnsi="Arial" w:cs="Arial"/>
-          <w:color w:val="212529"/>
+          <w:color w:val="000000" w:themeColor="text1"/>
+          <w:lang w:val="en-US"/>
+        </w:rPr>
+        <w:t>GitLab</w:t>
+      </w:r>
+      <w:r>
+        <w:rPr>
+          <w:rFonts w:ascii="Arial" w:eastAsia="Arial" w:hAnsi="Arial" w:cs="Arial"/>
+          <w:color w:val="000000" w:themeColor="text1"/>
+          <w:lang w:val="en-US"/>
         </w:rPr>
         <w:t>.</w:t>
       </w:r>
+      <w:r>
+        <w:rPr>
+          <w:rFonts w:ascii="Arial" w:eastAsia="Arial" w:hAnsi="Arial" w:cs="Arial"/>
+          <w:color w:val="000000" w:themeColor="text1"/>
+          <w:lang w:val="en-US"/>
+        </w:rPr>
+        <w:t xml:space="preserve"> </w:t>
+      </w:r>
     </w:p>
     <w:p>
       <w:pPr>
@@ -1495,7 +1674,8 @@
         <w:jc w:val="both"/>
         <w:rPr>
           <w:rFonts w:ascii="Arial" w:eastAsia="Arial" w:hAnsi="Arial" w:cs="Arial"/>
-          <w:color w:val="212529"/>
+          <w:color w:val="000000" w:themeColor="text1"/>
+          <w:lang w:val="en-US"/>
         </w:rPr>
       </w:pPr>
       <w:r>
@@ -1505,241 +1685,31 @@
           <w:color w:val="000000" w:themeColor="text1"/>
           <w:sz w:val="24"/>
           <w:szCs w:val="24"/>
-          <w:lang w:val="es-ES"/>
-        </w:rPr>
-        <w:t xml:space="preserve">(  ) </w:t>
-      </w:r>
-      <w:r>
-        <w:rPr>
-          <w:rStyle w:val="normaltextrun"/>
-          <w:rFonts w:ascii="Arial" w:eastAsia="Arial" w:hAnsi="Arial" w:cs="Arial"/>
-          <w:color w:val="000000" w:themeColor="text1"/>
-          <w:sz w:val="24"/>
-          <w:szCs w:val="24"/>
-          <w:lang w:val="es-ES"/>
-        </w:rPr>
-        <w:t>B</w:t>
-      </w:r>
-      <w:r>
-        <w:rPr>
-          <w:rStyle w:val="normaltextrun"/>
-          <w:rFonts w:ascii="Arial" w:eastAsia="Arial" w:hAnsi="Arial" w:cs="Arial"/>
-          <w:color w:val="000000" w:themeColor="text1"/>
-          <w:sz w:val="24"/>
-          <w:szCs w:val="24"/>
-          <w:lang w:val="es-ES"/>
-        </w:rPr>
-        <w:t xml:space="preserve">. </w:t>
-      </w:r>
-      <w:r>
-        <w:rPr>
-          <w:rFonts w:ascii="Arial" w:eastAsia="Arial" w:hAnsi="Arial" w:cs="Arial"/>
-          <w:color w:val="212529"/>
-        </w:rPr>
-        <w:t>Desing Thinking</w:t>
-      </w:r>
-      <w:r>
-        <w:rPr>
-          <w:rFonts w:ascii="Arial" w:eastAsia="Arial" w:hAnsi="Arial" w:cs="Arial"/>
-          <w:color w:val="212529"/>
+          <w:lang w:val="en-US"/>
+        </w:rPr>
+        <w:t xml:space="preserve">(  ) B. </w:t>
+      </w:r>
+      <w:r>
+        <w:rPr>
+          <w:rFonts w:ascii="Arial" w:eastAsia="Arial" w:hAnsi="Arial" w:cs="Arial"/>
+          <w:color w:val="000000" w:themeColor="text1"/>
+          <w:lang w:val="en-US"/>
+        </w:rPr>
+        <w:t>Azure DevOps</w:t>
+      </w:r>
+      <w:r>
+        <w:rPr>
+          <w:rFonts w:ascii="Arial" w:eastAsia="Arial" w:hAnsi="Arial" w:cs="Arial"/>
+          <w:color w:val="000000" w:themeColor="text1"/>
+          <w:lang w:val="en-US"/>
         </w:rPr>
         <w:t>.</w:t>
       </w:r>
-    </w:p>
-    <w:p>
-      <w:pPr>
-        <w:ind w:firstLine="708"/>
-        <w:jc w:val="both"/>
-        <w:rPr>
-          <w:rFonts w:ascii="Arial" w:eastAsia="Arial" w:hAnsi="Arial" w:cs="Arial"/>
-          <w:color w:val="212529"/>
-        </w:rPr>
-      </w:pPr>
-      <w:r>
-        <w:rPr>
-          <w:rStyle w:val="normaltextrun"/>
-          <w:rFonts w:ascii="Arial" w:eastAsia="Arial" w:hAnsi="Arial" w:cs="Arial"/>
-          <w:color w:val="000000" w:themeColor="text1"/>
-          <w:sz w:val="24"/>
-          <w:szCs w:val="24"/>
-          <w:lang w:val="es-ES"/>
-        </w:rPr>
-        <w:t xml:space="preserve">(  ) </w:t>
-      </w:r>
-      <w:r>
-        <w:rPr>
-          <w:rStyle w:val="normaltextrun"/>
-          <w:rFonts w:ascii="Arial" w:eastAsia="Arial" w:hAnsi="Arial" w:cs="Arial"/>
-          <w:color w:val="000000" w:themeColor="text1"/>
-          <w:sz w:val="24"/>
-          <w:szCs w:val="24"/>
-          <w:lang w:val="es-ES"/>
-        </w:rPr>
-        <w:t>C</w:t>
-      </w:r>
-      <w:r>
-        <w:rPr>
-          <w:rStyle w:val="normaltextrun"/>
-          <w:rFonts w:ascii="Arial" w:eastAsia="Arial" w:hAnsi="Arial" w:cs="Arial"/>
-          <w:color w:val="000000" w:themeColor="text1"/>
-          <w:sz w:val="24"/>
-          <w:szCs w:val="24"/>
-          <w:lang w:val="es-ES"/>
-        </w:rPr>
-        <w:t xml:space="preserve">. </w:t>
-      </w:r>
-      <w:r>
-        <w:rPr>
-          <w:rFonts w:ascii="Arial" w:eastAsia="Arial" w:hAnsi="Arial" w:cs="Arial"/>
-          <w:color w:val="212529"/>
-        </w:rPr>
-        <w:t>DevOps</w:t>
-      </w:r>
-      <w:r>
-        <w:rPr>
-          <w:rFonts w:ascii="Arial" w:eastAsia="Arial" w:hAnsi="Arial" w:cs="Arial"/>
-          <w:color w:val="212529"/>
-        </w:rPr>
-        <w:t>.</w:t>
-      </w:r>
-    </w:p>
-    <w:p>
-      <w:pPr>
-        <w:jc w:val="both"/>
-        <w:rPr>
-          <w:rFonts w:ascii="Arial" w:eastAsia="Arial" w:hAnsi="Arial" w:cs="Arial"/>
-          <w:color w:val="212529"/>
-        </w:rPr>
-      </w:pPr>
-    </w:p>
-    <w:p>
-      <w:pPr>
-        <w:jc w:val="both"/>
-        <w:rPr>
-          <w:rFonts w:ascii="Arial" w:eastAsia="Arial" w:hAnsi="Arial" w:cs="Arial"/>
-          <w:color w:val="212529"/>
-        </w:rPr>
-      </w:pPr>
-      <w:r>
-        <w:rPr>
-          <w:rFonts w:ascii="Arial" w:eastAsia="Arial" w:hAnsi="Arial" w:cs="Arial"/>
-          <w:color w:val="212529"/>
-        </w:rPr>
-        <w:t>4. ¿Cuál de estas herramientas permite la gestión de proyectos informáticos de manera más eficiente?</w:t>
-      </w:r>
-    </w:p>
-    <w:p>
-      <w:pPr>
-        <w:ind w:left="720"/>
-        <w:jc w:val="both"/>
-        <w:rPr>
-          <w:rFonts w:ascii="Arial" w:eastAsia="Arial" w:hAnsi="Arial" w:cs="Arial"/>
-          <w:color w:val="212529"/>
-        </w:rPr>
-      </w:pPr>
-    </w:p>
-    <w:p>
-      <w:pPr>
-        <w:ind w:firstLine="708"/>
-        <w:jc w:val="both"/>
-        <w:rPr>
-          <w:rFonts w:ascii="Arial" w:eastAsia="Arial" w:hAnsi="Arial" w:cs="Arial"/>
-          <w:color w:val="000000" w:themeColor="text1"/>
-        </w:rPr>
-      </w:pPr>
-      <w:r>
-        <w:rPr>
-          <w:rStyle w:val="normaltextrun"/>
-          <w:rFonts w:ascii="Arial" w:eastAsia="Arial" w:hAnsi="Arial" w:cs="Arial"/>
-          <w:color w:val="000000" w:themeColor="text1"/>
-          <w:sz w:val="24"/>
-          <w:szCs w:val="24"/>
-          <w:lang w:val="es-ES"/>
-        </w:rPr>
-        <w:t xml:space="preserve">(  ) A. </w:t>
-      </w:r>
-      <w:r>
-        <w:rPr>
-          <w:rFonts w:ascii="Arial" w:eastAsia="Arial" w:hAnsi="Arial" w:cs="Arial"/>
-          <w:color w:val="000000" w:themeColor="text1"/>
-        </w:rPr>
-        <w:t>GitLab</w:t>
-      </w:r>
-      <w:r>
-        <w:rPr>
-          <w:rFonts w:ascii="Arial" w:eastAsia="Arial" w:hAnsi="Arial" w:cs="Arial"/>
-          <w:color w:val="000000" w:themeColor="text1"/>
-        </w:rPr>
-        <w:t>.</w:t>
-      </w:r>
-      <w:r>
-        <w:rPr>
-          <w:rFonts w:ascii="Arial" w:eastAsia="Arial" w:hAnsi="Arial" w:cs="Arial"/>
-          <w:color w:val="000000" w:themeColor="text1"/>
-        </w:rPr>
-        <w:t xml:space="preserve"> </w:t>
-      </w:r>
-    </w:p>
-    <w:p>
-      <w:pPr>
-        <w:ind w:firstLine="708"/>
-        <w:jc w:val="both"/>
-        <w:rPr>
-          <w:rFonts w:ascii="Arial" w:eastAsia="Arial" w:hAnsi="Arial" w:cs="Arial"/>
-          <w:color w:val="000000" w:themeColor="text1"/>
-        </w:rPr>
-      </w:pPr>
-      <w:r>
-        <w:rPr>
-          <w:rStyle w:val="normaltextrun"/>
-          <w:rFonts w:ascii="Arial" w:eastAsia="Arial" w:hAnsi="Arial" w:cs="Arial"/>
-          <w:color w:val="000000" w:themeColor="text1"/>
-          <w:sz w:val="24"/>
-          <w:szCs w:val="24"/>
-          <w:lang w:val="es-ES"/>
-        </w:rPr>
-        <w:t xml:space="preserve">(  ) </w:t>
-      </w:r>
-      <w:r>
-        <w:rPr>
-          <w:rStyle w:val="normaltextrun"/>
-          <w:rFonts w:ascii="Arial" w:eastAsia="Arial" w:hAnsi="Arial" w:cs="Arial"/>
-          <w:color w:val="000000" w:themeColor="text1"/>
-          <w:sz w:val="24"/>
-          <w:szCs w:val="24"/>
-          <w:lang w:val="es-ES"/>
-        </w:rPr>
-        <w:t>B</w:t>
-      </w:r>
-      <w:r>
-        <w:rPr>
-          <w:rStyle w:val="normaltextrun"/>
-          <w:rFonts w:ascii="Arial" w:eastAsia="Arial" w:hAnsi="Arial" w:cs="Arial"/>
-          <w:color w:val="000000" w:themeColor="text1"/>
-          <w:sz w:val="24"/>
-          <w:szCs w:val="24"/>
-          <w:lang w:val="es-ES"/>
-        </w:rPr>
-        <w:t xml:space="preserve">. </w:t>
-      </w:r>
-      <w:r>
-        <w:rPr>
-          <w:rFonts w:ascii="Arial" w:eastAsia="Arial" w:hAnsi="Arial" w:cs="Arial"/>
-          <w:color w:val="000000" w:themeColor="text1"/>
-        </w:rPr>
-        <w:t>Azure DevOps</w:t>
-      </w:r>
-      <w:r>
-        <w:rPr>
-          <w:rFonts w:ascii="Arial" w:eastAsia="Arial" w:hAnsi="Arial" w:cs="Arial"/>
-          <w:color w:val="000000" w:themeColor="text1"/>
-        </w:rPr>
-        <w:t>.</w:t>
-      </w:r>
-      <w:r>
-        <w:rPr>
-          <w:rFonts w:ascii="Arial" w:eastAsia="Arial" w:hAnsi="Arial" w:cs="Arial"/>
-          <w:color w:val="000000" w:themeColor="text1"/>
+      <w:r>
+        <w:rPr>
+          <w:rFonts w:ascii="Arial" w:eastAsia="Arial" w:hAnsi="Arial" w:cs="Arial"/>
+          <w:color w:val="000000" w:themeColor="text1"/>
+          <w:lang w:val="en-US"/>
         </w:rPr>
         <w:t xml:space="preserve"> </w:t>
       </w:r>
@@ -5758,7 +5728,19 @@
           <w:lang w:eastAsia="es-MX"/>
           <w14:ligatures w14:val="none"/>
         </w:rPr>
-        <w:t>Competencias:</w:t>
+        <w:t>c</w:t>
+      </w:r>
+      <w:r>
+        <w:rPr>
+          <w:rFonts w:ascii="Segoe UI" w:eastAsia="Times New Roman" w:hAnsi="Segoe UI" w:cs="Segoe UI"/>
+          <w:color w:val="005A2F"/>
+          <w:kern w:val="0"/>
+          <w:sz w:val="27"/>
+          <w:szCs w:val="27"/>
+          <w:lang w:eastAsia="es-MX"/>
+          <w14:ligatures w14:val="none"/>
+        </w:rPr>
+        <w:t>ompetencias:</w:t>
       </w:r>
     </w:p>
     <w:p>
@@ -7452,6 +7434,7 @@
         <w:rPr>
           <w:rFonts w:ascii="Arial" w:eastAsia="Arial" w:hAnsi="Arial" w:cs="Arial"/>
           <w:color w:val="212529"/>
+          <w:lang w:val="en-US"/>
         </w:rPr>
         <w:t xml:space="preserve">National Quality Assurance. (s/f). </w:t>
       </w:r>
@@ -7711,6 +7694,7 @@
         <w:rPr>
           <w:rFonts w:ascii="Arial" w:eastAsia="Arial" w:hAnsi="Arial" w:cs="Arial"/>
           <w:color w:val="000000" w:themeColor="text1"/>
+          <w:lang w:val="en-US"/>
         </w:rPr>
         <w:t xml:space="preserve">Amazon Web Services (s.f.). </w:t>
       </w:r>
@@ -7764,6 +7748,7 @@
         <w:rPr>
           <w:rFonts w:ascii="Arial" w:eastAsia="Arial" w:hAnsi="Arial" w:cs="Arial"/>
           <w:color w:val="212529"/>
+          <w:lang w:val="en-US"/>
         </w:rPr>
       </w:pPr>
       <w:r>
@@ -7772,6 +7757,7 @@
           <w:b/>
           <w:bCs/>
           <w:color w:val="212529"/>
+          <w:lang w:val="en-US"/>
         </w:rPr>
         <w:t>Big Data</w:t>
       </w:r>
@@ -7784,6 +7770,7 @@
         <w:rPr>
           <w:rFonts w:ascii="Arial" w:eastAsia="Arial" w:hAnsi="Arial" w:cs="Arial"/>
           <w:color w:val="212529"/>
+          <w:lang w:val="en-US"/>
         </w:rPr>
       </w:pPr>
     </w:p>
@@ -7801,6 +7788,7 @@
         <w:rPr>
           <w:rFonts w:ascii="Arial" w:eastAsia="Arial" w:hAnsi="Arial" w:cs="Arial"/>
           <w:color w:val="212529"/>
+          <w:lang w:val="en-US"/>
         </w:rPr>
         <w:t xml:space="preserve">IBM. (s.f.) </w:t>
       </w:r>
@@ -9824,7 +9812,7 @@
       <w:pPr>
         <w:jc w:val="center"/>
       </w:pPr>
-      <w:hyperlink r:id="rId36" w:history="1">
+      <w:hyperlink r:id="rId36" w:anchor="fromView=search&amp;page=2&amp;position=23&amp;uuid=c3381b05-d335-45c9-af74-81a93725abd7&amp;query=informatics+project" w:history="1">
         <w:r>
           <w:rPr>
             <w:rStyle w:val="Hipervnculo"/>
@@ -10024,7 +10012,7 @@
       <w:pPr>
         <w:jc w:val="center"/>
       </w:pPr>
-      <w:hyperlink r:id="rId38" w:history="1">
+      <w:hyperlink r:id="rId38" w:anchor="fromView=search&amp;page=1&amp;position=37&amp;uuid=d3720183-a80d-4e42-9640-da5e21dea25f&amp;query=informatics+plan" w:history="1">
         <w:r>
           <w:rPr>
             <w:rStyle w:val="Hipervnculo"/>
@@ -10250,24 +10238,12 @@
       <w:pPr>
         <w:jc w:val="center"/>
       </w:pPr>
-      <w:hyperlink r:id="rId40" w:history="1">
+      <w:hyperlink r:id="rId40" w:anchor="fromView=search&amp;page=1&amp;position=49&amp;uuid=b907d4b7-c043-4c20-84b5-4848074c44d7&amp;query=inteligencia+artificial+%28IA%29%2C+el+c%C3%B3mputo+en+la+nube%2C+Redes%2C+Seguridad+inform%C3%A1tica%2C+Big+Data%2C+Auditor%C3%ADa%2C+Seguridad%2C+Tecnolog%C3%ADas+de+Informaci%C3%B3n+y+Comunicaci%C3%B3n" w:history="1">
         <w:r>
           <w:rPr>
             <w:rStyle w:val="Hipervnculo"/>
           </w:rPr>
-          <w:t>https://www.freepik.es/vector-gratis/ilustracion-personaje-gente-negocios_3585357.htm#fromView=search&amp;page=1&amp;position=49&amp;uuid=b907d4b7-c043-4c20-84b5-4848074c44d7&amp;query=inteligencia+artificial+%28IA%29%2C+</w:t>
-        </w:r>
-        <w:r>
-          <w:rPr>
-            <w:rStyle w:val="Hipervnculo"/>
-          </w:rPr>
-          <w:t>e</w:t>
-        </w:r>
-        <w:r>
-          <w:rPr>
-            <w:rStyle w:val="Hipervnculo"/>
-          </w:rPr>
-          <w:t>l+c%C3%B3mputo+en+la+nube%2C+Redes%2C+Seguridad+inform%C3%A1tica%2C+Big+Data%2C+Auditor%C3%ADa%2C+Seguridad%2C+Tecnolog%C3%ADas+de+Informaci%C3%B3n+y+Comunicaci%C3%B3n</w:t>
+          <w:t>https://www.freepik.es/vector-gratis/ilustracion-personaje-gente-negocios_3585357.htm#fromView=search&amp;page=1&amp;position=49&amp;uuid=b907d4b7-c043-4c20-84b5-4848074c44d7&amp;query=inteligencia+artificial+%28IA%29%2C+el+c%C3%B3mputo+en+la+nube%2C+Redes%2C+Seguridad+inform%C3%A1tica%2C+Big+Data%2C+Auditor%C3%ADa%2C+Seguridad%2C+Tecnolog%C3%ADas+de+Informaci%C3%B3n+y+Comunicaci%C3%B3n</w:t>
         </w:r>
       </w:hyperlink>
       <w:r>
@@ -10503,6 +10479,7 @@
       <w:r>
         <w:rPr>
           <w:rFonts w:ascii="Arial" w:eastAsia="Arial" w:hAnsi="Arial" w:cs="Arial"/>
+          <w:noProof/>
           <w:color w:val="000000" w:themeColor="text1"/>
         </w:rPr>
         <w:drawing>
@@ -10621,7 +10598,7 @@
       <w:pPr>
         <w:jc w:val="center"/>
       </w:pPr>
-      <w:hyperlink r:id="rId43" w:history="1">
+      <w:hyperlink r:id="rId43" w:anchor="fromView=search&amp;page=1&amp;position=8&amp;uuid=97443f86-4ddf-41c7-9b87-f91df89d7cca&amp;query=networkconfig" w:history="1">
         <w:r>
           <w:rPr>
             <w:rStyle w:val="Hipervnculo"/>
@@ -10907,7 +10884,7 @@
           <w:szCs w:val="24"/>
         </w:rPr>
       </w:pPr>
-      <w:hyperlink r:id="rId45" w:history="1">
+      <w:hyperlink r:id="rId45" w:anchor="fromView=search&amp;page=2&amp;position=39&amp;uuid=09521209-017d-410c-b9f1-a14b14b9f6b8&amp;query=cloud+computing" w:history="1">
         <w:r>
           <w:rPr>
             <w:rStyle w:val="Hipervnculo"/>
@@ -11264,7 +11241,7 @@
           <w:szCs w:val="24"/>
         </w:rPr>
       </w:pPr>
-      <w:hyperlink r:id="rId47" w:history="1">
+      <w:hyperlink r:id="rId47" w:anchor="fromView=search&amp;page=1&amp;position=14&amp;uuid=e53cb9e8-cfc2-4e3f-9340-e602cbf91df1&amp;query=INFORMATIC+SECURITY" w:history="1">
         <w:r>
           <w:rPr>
             <w:rStyle w:val="Hipervnculo"/>
@@ -11582,7 +11559,7 @@
       <w:pPr>
         <w:jc w:val="center"/>
       </w:pPr>
-      <w:hyperlink r:id="rId49" w:history="1">
+      <w:hyperlink r:id="rId49" w:anchor="fromView=search&amp;page=2&amp;position=23&amp;uuid=f9cd647a-3a69-4b0c-9a38-2005f23fbac7&amp;query=BIG+DATA" w:history="1">
         <w:r>
           <w:rPr>
             <w:rStyle w:val="Hipervnculo"/>
@@ -11864,7 +11841,7 @@
           <w:szCs w:val="24"/>
         </w:rPr>
       </w:pPr>
-      <w:hyperlink r:id="rId51" w:history="1">
+      <w:hyperlink r:id="rId51" w:anchor="fromView=search&amp;page=1&amp;position=3&amp;uuid=756c8ee8-7cc4-467a-a850-35e1629fe194&amp;query=COBIT" w:history="1">
         <w:r>
           <w:rPr>
             <w:rStyle w:val="Hipervnculo"/>
@@ -12180,7 +12157,7 @@
       <w:pPr>
         <w:jc w:val="center"/>
       </w:pPr>
-      <w:hyperlink r:id="rId53" w:history="1">
+      <w:hyperlink r:id="rId53" w:anchor="fromView=search&amp;page=1&amp;position=41&amp;uuid=15a0c27c-8b2a-4e9a-9bed-ce7d47ac72b0&amp;query=ITIL+MANAGEMENT" w:history="1">
         <w:r>
           <w:rPr>
             <w:rStyle w:val="Hipervnculo"/>
@@ -12446,7 +12423,7 @@
       <w:pPr>
         <w:jc w:val="center"/>
       </w:pPr>
-      <w:hyperlink r:id="rId55" w:history="1">
+      <w:hyperlink r:id="rId55" w:anchor="fromView=search&amp;page=1&amp;position=15&amp;uuid=2bbb7ad5-40f4-4f5f-834d-2e2b19b3201b&amp;query=ERP" w:history="1">
         <w:r>
           <w:rPr>
             <w:rStyle w:val="Hipervnculo"/>
@@ -13591,7 +13568,7 @@
       <w:pPr>
         <w:jc w:val="center"/>
       </w:pPr>
-      <w:hyperlink r:id="rId58" w:history="1">
+      <w:hyperlink r:id="rId58" w:anchor="fromView=search&amp;page=1&amp;position=8&amp;uuid=6974f7f4-0982-4123-bdc6-6edb202850e6&amp;query=tic+buildings" w:history="1">
         <w:r>
           <w:rPr>
             <w:rStyle w:val="Hipervnculo"/>
@@ -14109,7 +14086,7 @@
       <w:pPr>
         <w:jc w:val="center"/>
       </w:pPr>
-      <w:hyperlink r:id="rId60" w:history="1">
+      <w:hyperlink r:id="rId60" w:anchor="fromView=search&amp;page=1&amp;position=18&amp;uuid=fc70c8f1-04d9-4091-8c20-d2e310d5691b&amp;query=tic+analytics" w:history="1">
         <w:r>
           <w:rPr>
             <w:rStyle w:val="Hipervnculo"/>
@@ -14849,7 +14826,7 @@
       <w:pPr>
         <w:jc w:val="center"/>
       </w:pPr>
-      <w:hyperlink r:id="rId62" w:history="1">
+      <w:hyperlink r:id="rId62" w:anchor="fromView=search&amp;page=1&amp;position=37&amp;uuid=3cf3d9a2-ee2a-45f9-be7d-45ced1fff361&amp;query=info+analytics" w:history="1">
         <w:r>
           <w:rPr>
             <w:rStyle w:val="Hipervnculo"/>
@@ -15080,7 +15057,7 @@
       <w:pPr>
         <w:jc w:val="center"/>
       </w:pPr>
-      <w:hyperlink r:id="rId64" w:history="1">
+      <w:hyperlink r:id="rId64" w:anchor="fromView=search&amp;page=1&amp;position=24&amp;uuid=22972ef2-49d3-474b-91b6-17b40204bb13&amp;query=project" w:history="1">
         <w:r>
           <w:rPr>
             <w:rStyle w:val="Hipervnculo"/>
@@ -15636,7 +15613,7 @@
       <w:pPr>
         <w:jc w:val="center"/>
       </w:pPr>
-      <w:hyperlink r:id="rId66" w:history="1">
+      <w:hyperlink r:id="rId66" w:anchor="fromView=search&amp;page=1&amp;position=3&amp;uuid=d31cdc50-8e91-4f68-bca6-3926f5ccd419&amp;query=project+doc" w:history="1">
         <w:r>
           <w:rPr>
             <w:rStyle w:val="Hipervnculo"/>
@@ -16967,7 +16944,7 @@
       <w:pPr>
         <w:jc w:val="center"/>
       </w:pPr>
-      <w:hyperlink r:id="rId68" w:history="1">
+      <w:hyperlink r:id="rId68" w:anchor="fromView=search&amp;page=1&amp;position=30&amp;uuid=a4cd96c5-d591-4738-b9a6-df0e9688c84f&amp;query=project+limit" w:history="1">
         <w:r>
           <w:rPr>
             <w:rStyle w:val="Hipervnculo"/>
@@ -22931,17 +22908,20 @@
         <w:jc w:val="center"/>
         <w:rPr>
           <w:rFonts w:ascii="Arial" w:eastAsia="Arial" w:hAnsi="Arial" w:cs="Arial"/>
-        </w:rPr>
-      </w:pPr>
-      <w:r>
-        <w:rPr>
-          <w:rFonts w:ascii="Arial" w:eastAsia="Arial" w:hAnsi="Arial" w:cs="Arial"/>
+          <w:highlight w:val="yellow"/>
+        </w:rPr>
+      </w:pPr>
+      <w:r>
+        <w:rPr>
+          <w:rFonts w:ascii="Arial" w:eastAsia="Arial" w:hAnsi="Arial" w:cs="Arial"/>
+          <w:highlight w:val="yellow"/>
         </w:rPr>
         <w:t>¿Tienes identificada la metodología y tecnología que va a utilizar en el desarrollo del proyecto?</w:t>
       </w:r>
       <w:r>
         <w:rPr>
           <w:rFonts w:ascii="Arial" w:eastAsia="Arial" w:hAnsi="Arial" w:cs="Arial"/>
+          <w:highlight w:val="yellow"/>
         </w:rPr>
         <w:t xml:space="preserve"> </w:t>
       </w:r>
@@ -22957,8 +22937,15 @@
       <w:r>
         <w:rPr>
           <w:rFonts w:ascii="Arial" w:eastAsia="Arial" w:hAnsi="Arial" w:cs="Arial"/>
-        </w:rPr>
-        <w:t xml:space="preserve">Si tu respuesta es sí excelente, pero si no, al final de esta sesión podrás identificar la que utilizarás según tu tipo de proyecto. </w:t>
+          <w:highlight w:val="yellow"/>
+        </w:rPr>
+        <w:t>Si tu respuesta es sí excelente, pero si no, al final de esta sesión podrás identificar la que utilizarás según tu tipo de proyecto.</w:t>
+      </w:r>
+      <w:r>
+        <w:rPr>
+          <w:rFonts w:ascii="Arial" w:eastAsia="Arial" w:hAnsi="Arial" w:cs="Arial"/>
+        </w:rPr>
+        <w:t xml:space="preserve"> </w:t>
       </w:r>
     </w:p>
     <w:p>
@@ -23234,7 +23221,7 @@
       <w:pPr>
         <w:jc w:val="center"/>
       </w:pPr>
-      <w:hyperlink r:id="rId70" w:history="1">
+      <w:hyperlink r:id="rId70" w:anchor="fromView=search&amp;page=1&amp;position=1&amp;uuid=62f5912e-3d4a-4f98-be10-59aa533fc097&amp;query=TI+PROJECT+MANAGEMENT" w:history="1">
         <w:r>
           <w:rPr>
             <w:rStyle w:val="Hipervnculo"/>
@@ -23721,7 +23708,7 @@
       <w:pPr>
         <w:jc w:val="center"/>
       </w:pPr>
-      <w:hyperlink r:id="rId72" w:history="1">
+      <w:hyperlink r:id="rId72" w:anchor="fromView=search&amp;page=1&amp;position=44&amp;uuid=604db5e1-3934-466f-bda1-cf8f4709e7a3&amp;query=iot" w:history="1">
         <w:r>
           <w:rPr>
             <w:rStyle w:val="Hipervnculo"/>
@@ -24028,7 +24015,7 @@
       <w:pPr>
         <w:jc w:val="center"/>
       </w:pPr>
-      <w:hyperlink r:id="rId74" w:history="1">
+      <w:hyperlink r:id="rId74" w:anchor="fromView=search&amp;page=1&amp;position=19&amp;uuid=0af980ca-958b-4233-ae92-2d9ad8d5d31b&amp;query=computo+en+la+nube" w:history="1">
         <w:r>
           <w:rPr>
             <w:rStyle w:val="Hipervnculo"/>
@@ -24300,7 +24287,7 @@
       <w:pPr>
         <w:jc w:val="center"/>
       </w:pPr>
-      <w:hyperlink r:id="rId76" w:history="1">
+      <w:hyperlink r:id="rId76" w:anchor="fromView=search&amp;page=1&amp;position=6&amp;uuid=b3e0d0b9-54e5-4487-b6be-1099ea7df2d5&amp;query=auditoria+y+seguridad+informatica" w:history="1">
         <w:r>
           <w:rPr>
             <w:rStyle w:val="Hipervnculo"/>
@@ -24771,7 +24758,7 @@
           <w:szCs w:val="24"/>
         </w:rPr>
       </w:pPr>
-      <w:hyperlink r:id="rId79" w:history="1">
+      <w:hyperlink r:id="rId79" w:anchor="fromView=search&amp;page=1&amp;position=29&amp;uuid=cf32f52a-758b-4c89-b73e-b28975b20953&amp;query=network+infrastructure" w:history="1">
         <w:r>
           <w:rPr>
             <w:rStyle w:val="Hipervnculo"/>
@@ -25374,7 +25361,7 @@
           <w:color w:val="000000" w:themeColor="text1"/>
         </w:rPr>
       </w:pPr>
-      <w:hyperlink r:id="rId82" w:history="1">
+      <w:hyperlink r:id="rId82" w:anchor="fromView=search&amp;page=1&amp;position=35&amp;uuid=5477e45e-c28e-454a-b6db-c4f8d0a1f8ea&amp;query=IA" w:history="1">
         <w:r>
           <w:rPr>
             <w:rStyle w:val="Hipervnculo"/>
@@ -25643,7 +25630,7 @@
           <w:color w:val="000000" w:themeColor="text1"/>
         </w:rPr>
       </w:pPr>
-      <w:hyperlink r:id="rId84" w:history="1">
+      <w:hyperlink r:id="rId84" w:anchor="fromView=search&amp;page=3&amp;position=48&amp;uuid=b1b9c135-9884-4d86-a938-032c38ab54e4&amp;query=BIG+DATA" w:history="1">
         <w:r>
           <w:rPr>
             <w:rStyle w:val="Hipervnculo"/>
@@ -25914,12 +25901,14 @@
         <w:rPr>
           <w:rFonts w:ascii="Arial" w:eastAsia="Arial" w:hAnsi="Arial" w:cs="Arial"/>
           <w:color w:val="000000" w:themeColor="text1"/>
-        </w:rPr>
-      </w:pPr>
-      <w:r>
-        <w:rPr>
-          <w:rFonts w:ascii="Arial" w:eastAsia="Arial" w:hAnsi="Arial" w:cs="Arial"/>
-          <w:color w:val="000000" w:themeColor="text1"/>
+          <w:lang w:val="en-US"/>
+        </w:rPr>
+      </w:pPr>
+      <w:r>
+        <w:rPr>
+          <w:rFonts w:ascii="Arial" w:eastAsia="Arial" w:hAnsi="Arial" w:cs="Arial"/>
+          <w:color w:val="000000" w:themeColor="text1"/>
+          <w:lang w:val="en-US"/>
         </w:rPr>
         <w:t>2018 ISACA. All rights reserved</w:t>
       </w:r>
@@ -25933,6 +25922,7 @@
           <w:color w:val="000000" w:themeColor="text1"/>
           <w:sz w:val="24"/>
           <w:szCs w:val="24"/>
+          <w:lang w:val="en-US"/>
         </w:rPr>
       </w:pPr>
       <w:hyperlink r:id="rId86" w:history="1">
@@ -25940,6 +25930,7 @@
           <w:rPr>
             <w:rStyle w:val="Hipervnculo"/>
             <w:rFonts w:ascii="Arial" w:eastAsia="Arial" w:hAnsi="Arial" w:cs="Arial"/>
+            <w:lang w:val="en-US"/>
           </w:rPr>
           <w:t>https://iaia.org.ar/wp-content/uploads/2019/07/COBIT2019-IAIA.pdf</w:t>
         </w:r>
@@ -25954,6 +25945,7 @@
           <w:color w:val="000000" w:themeColor="text1"/>
           <w:sz w:val="24"/>
           <w:szCs w:val="24"/>
+          <w:lang w:val="en-US"/>
         </w:rPr>
       </w:pPr>
     </w:p>
@@ -26230,7 +26222,7 @@
           <w:szCs w:val="24"/>
         </w:rPr>
       </w:pPr>
-      <w:hyperlink r:id="rId89" w:history="1">
+      <w:hyperlink r:id="rId89" w:anchor="fromView=search&amp;page=1&amp;position=17&amp;uuid=17eddc3d-6b9a-44c3-8c9d-7153ac3149c3&amp;query=ITIL" w:history="1">
         <w:r>
           <w:rPr>
             <w:rStyle w:val="Hipervnculo"/>
@@ -26646,7 +26638,7 @@
           <w:szCs w:val="24"/>
         </w:rPr>
       </w:pPr>
-      <w:hyperlink r:id="rId92" w:history="1">
+      <w:hyperlink r:id="rId92" w:anchor="fromView=search&amp;page=1&amp;position=40&amp;uuid=c2c67ba8-fb8a-4e6f-8d8f-eeb75a081bc1&amp;query=LAN" w:history="1">
         <w:r>
           <w:rPr>
             <w:rStyle w:val="Hipervnculo"/>
@@ -29687,13 +29679,15 @@
           <w:rFonts w:ascii="Arial" w:eastAsia="Arial" w:hAnsi="Arial" w:cs="Arial"/>
           <w:b/>
           <w:bCs/>
-        </w:rPr>
-      </w:pPr>
-      <w:r>
-        <w:rPr>
-          <w:rFonts w:ascii="Arial" w:eastAsia="Arial" w:hAnsi="Arial" w:cs="Arial"/>
-          <w:b/>
-          <w:bCs/>
+          <w:highlight w:val="yellow"/>
+        </w:rPr>
+      </w:pPr>
+      <w:r>
+        <w:rPr>
+          <w:rFonts w:ascii="Arial" w:eastAsia="Arial" w:hAnsi="Arial" w:cs="Arial"/>
+          <w:b/>
+          <w:bCs/>
+          <w:highlight w:val="yellow"/>
         </w:rPr>
         <w:t>Preguntas detonadoras Unidad III.</w:t>
       </w:r>
@@ -29704,11 +29698,13 @@
         <w:jc w:val="both"/>
         <w:rPr>
           <w:rFonts w:ascii="Arial" w:eastAsia="Arial" w:hAnsi="Arial" w:cs="Arial"/>
-        </w:rPr>
-      </w:pPr>
-      <w:r>
-        <w:rPr>
-          <w:rFonts w:ascii="Arial" w:eastAsia="Arial" w:hAnsi="Arial" w:cs="Arial"/>
+          <w:highlight w:val="yellow"/>
+        </w:rPr>
+      </w:pPr>
+      <w:r>
+        <w:rPr>
+          <w:rFonts w:ascii="Arial" w:eastAsia="Arial" w:hAnsi="Arial" w:cs="Arial"/>
+          <w:highlight w:val="yellow"/>
         </w:rPr>
         <w:t xml:space="preserve"> </w:t>
       </w:r>
@@ -29719,11 +29715,13 @@
         <w:jc w:val="center"/>
         <w:rPr>
           <w:rFonts w:ascii="Arial" w:eastAsia="Arial" w:hAnsi="Arial" w:cs="Arial"/>
-        </w:rPr>
-      </w:pPr>
-      <w:r>
-        <w:rPr>
-          <w:rFonts w:ascii="Arial" w:eastAsia="Arial" w:hAnsi="Arial" w:cs="Arial"/>
+          <w:highlight w:val="yellow"/>
+        </w:rPr>
+      </w:pPr>
+      <w:r>
+        <w:rPr>
+          <w:rFonts w:ascii="Arial" w:eastAsia="Arial" w:hAnsi="Arial" w:cs="Arial"/>
+          <w:highlight w:val="yellow"/>
         </w:rPr>
         <w:t>¿La documentación de un proyecto índica como se desarrolló un proyecto?</w:t>
       </w:r>
@@ -29734,17 +29732,20 @@
         <w:jc w:val="center"/>
         <w:rPr>
           <w:rFonts w:ascii="Arial" w:eastAsia="Arial" w:hAnsi="Arial" w:cs="Arial"/>
-        </w:rPr>
-      </w:pPr>
-      <w:r>
-        <w:rPr>
-          <w:rFonts w:ascii="Arial" w:eastAsia="Arial" w:hAnsi="Arial" w:cs="Arial"/>
+          <w:highlight w:val="yellow"/>
+        </w:rPr>
+      </w:pPr>
+      <w:r>
+        <w:rPr>
+          <w:rFonts w:ascii="Arial" w:eastAsia="Arial" w:hAnsi="Arial" w:cs="Arial"/>
+          <w:highlight w:val="yellow"/>
         </w:rPr>
         <w:t>¿</w:t>
       </w:r>
       <w:r>
         <w:rPr>
           <w:rFonts w:ascii="Arial" w:eastAsia="Arial" w:hAnsi="Arial" w:cs="Arial"/>
+          <w:highlight w:val="yellow"/>
         </w:rPr>
         <w:t>Sabes que apartados debe tener la documentación de un proyecto?</w:t>
       </w:r>
@@ -29760,8 +29761,15 @@
       <w:r>
         <w:rPr>
           <w:rFonts w:ascii="Arial" w:eastAsia="Arial" w:hAnsi="Arial" w:cs="Arial"/>
-        </w:rPr>
-        <w:t xml:space="preserve">Bien, al concluir el estudio de la unidad temática sabrás las respuestas. </w:t>
+          <w:highlight w:val="yellow"/>
+        </w:rPr>
+        <w:t>Bien, al concluir el estudio de la unidad temática sabrás las respuestas.</w:t>
+      </w:r>
+      <w:r>
+        <w:rPr>
+          <w:rFonts w:ascii="Arial" w:eastAsia="Arial" w:hAnsi="Arial" w:cs="Arial"/>
+        </w:rPr>
+        <w:t xml:space="preserve"> </w:t>
       </w:r>
     </w:p>
     <w:p>
@@ -30369,7 +30377,7 @@
       <w:pPr>
         <w:jc w:val="center"/>
       </w:pPr>
-      <w:hyperlink r:id="rId94" w:history="1">
+      <w:hyperlink r:id="rId94" w:anchor="fromView=search&amp;page=2&amp;position=5&amp;uuid=de60a737-6996-4cca-af5e-a069494f18f8&amp;query=documentaci%C3%B3n" w:history="1">
         <w:r>
           <w:rPr>
             <w:rStyle w:val="Hipervnculo"/>
@@ -31634,7 +31642,7 @@
       <w:pPr>
         <w:jc w:val="center"/>
       </w:pPr>
-      <w:hyperlink r:id="rId96" w:history="1">
+      <w:hyperlink r:id="rId96" w:anchor="fromView=search&amp;page=1&amp;position=14&amp;uuid=cd4e6e3e-7814-4cfd-bfea-020cf2eb0895&amp;query=referencias+bibliograficas" w:history="1">
         <w:r>
           <w:rPr>
             <w:rStyle w:val="Hipervnculo"/>
@@ -31928,7 +31936,7 @@
       <w:pPr>
         <w:jc w:val="center"/>
       </w:pPr>
-      <w:hyperlink r:id="rId98" w:history="1">
+      <w:hyperlink r:id="rId98" w:anchor="fromView=search&amp;page=1&amp;position=20&amp;uuid=2390ab49-423d-486c-9f25-f4cd39dbcf5e&amp;query=DEVELOPMENT+PLANNING" w:history="1">
         <w:r>
           <w:rPr>
             <w:rStyle w:val="Hipervnculo"/>
@@ -33096,7 +33104,7 @@
       <w:pPr>
         <w:jc w:val="center"/>
       </w:pPr>
-      <w:hyperlink r:id="rId100" w:history="1">
+      <w:hyperlink r:id="rId100" w:anchor="fromView=search&amp;page=1&amp;position=27&amp;uuid=921a0cc8-3f6b-4505-83c3-e5fc0baff83d&amp;query=EJECUTIVE+PRESENTATION" w:history="1">
         <w:r>
           <w:rPr>
             <w:rStyle w:val="Hipervnculo"/>
@@ -33382,7 +33390,7 @@
       <w:pPr>
         <w:jc w:val="center"/>
       </w:pPr>
-      <w:hyperlink r:id="rId102" w:history="1">
+      <w:hyperlink r:id="rId102" w:anchor="fromView=search&amp;page=1&amp;position=13&amp;uuid=f266658e-2032-4f35-bf71-353f04d47078&amp;query=SHOWCASE" w:history="1">
         <w:r>
           <w:rPr>
             <w:rStyle w:val="Hipervnculo"/>
@@ -39532,7 +39540,6 @@
         <w:rPr>
           <w:b/>
           <w:bCs/>
-          <w:lang w:val="en-US"/>
         </w:rPr>
       </w:pPr>
       <w:r>
@@ -39811,6 +39818,7 @@
         <w:rPr>
           <w:rFonts w:ascii="Arial" w:eastAsia="Arial" w:hAnsi="Arial" w:cs="Arial"/>
           <w:color w:val="000000" w:themeColor="text1"/>
+          <w:lang w:val="en-US"/>
         </w:rPr>
       </w:pPr>
       <w:r>
@@ -39834,28 +39842,38 @@
           <w:rFonts w:ascii="Arial" w:eastAsia="Arial" w:hAnsi="Arial" w:cs="Arial"/>
           <w:color w:val="000000" w:themeColor="text1"/>
         </w:rPr>
-        <w:t>. Editorial Almuzara. ISBN: 9788411315647</w:t>
-      </w:r>
-    </w:p>
-    <w:p>
-      <w:pPr>
-        <w:rPr>
-          <w:rFonts w:ascii="Arial" w:eastAsia="Arial" w:hAnsi="Arial" w:cs="Arial"/>
-          <w:color w:val="000000" w:themeColor="text1"/>
-        </w:rPr>
-      </w:pPr>
-    </w:p>
-    <w:p>
-      <w:pPr>
-        <w:rPr>
-          <w:rFonts w:ascii="Arial" w:eastAsia="Arial" w:hAnsi="Arial" w:cs="Arial"/>
-          <w:color w:val="000000" w:themeColor="text1"/>
-        </w:rPr>
-      </w:pPr>
-      <w:r>
-        <w:rPr>
-          <w:rFonts w:ascii="Arial" w:eastAsia="Arial" w:hAnsi="Arial" w:cs="Arial"/>
-          <w:color w:val="000000" w:themeColor="text1"/>
+        <w:t xml:space="preserve">. </w:t>
+      </w:r>
+      <w:r>
+        <w:rPr>
+          <w:rFonts w:ascii="Arial" w:eastAsia="Arial" w:hAnsi="Arial" w:cs="Arial"/>
+          <w:color w:val="000000" w:themeColor="text1"/>
+          <w:lang w:val="en-US"/>
+        </w:rPr>
+        <w:t>Editorial Almuzara. ISBN: 9788411315647</w:t>
+      </w:r>
+    </w:p>
+    <w:p>
+      <w:pPr>
+        <w:rPr>
+          <w:rFonts w:ascii="Arial" w:eastAsia="Arial" w:hAnsi="Arial" w:cs="Arial"/>
+          <w:color w:val="000000" w:themeColor="text1"/>
+          <w:lang w:val="en-US"/>
+        </w:rPr>
+      </w:pPr>
+    </w:p>
+    <w:p>
+      <w:pPr>
+        <w:rPr>
+          <w:rFonts w:ascii="Arial" w:eastAsia="Arial" w:hAnsi="Arial" w:cs="Arial"/>
+          <w:color w:val="000000" w:themeColor="text1"/>
+        </w:rPr>
+      </w:pPr>
+      <w:r>
+        <w:rPr>
+          <w:rFonts w:ascii="Arial" w:eastAsia="Arial" w:hAnsi="Arial" w:cs="Arial"/>
+          <w:color w:val="000000" w:themeColor="text1"/>
+          <w:lang w:val="en-US"/>
         </w:rPr>
         <w:t xml:space="preserve">Nizhebetskyi, D. (2022). </w:t>
       </w:r>
@@ -39865,6 +39883,7 @@
           <w:i/>
           <w:iCs/>
           <w:color w:val="000000" w:themeColor="text1"/>
+          <w:lang w:val="en-US"/>
         </w:rPr>
         <w:t xml:space="preserve">Practical Project Management: Proven Framework That Great Project Managers Use in the Real World. </w:t>
       </w:r>
@@ -39912,6 +39931,7 @@
         <w:rPr>
           <w:rFonts w:ascii="Arial" w:eastAsia="Arial" w:hAnsi="Arial" w:cs="Arial"/>
           <w:color w:val="000000" w:themeColor="text1"/>
+          <w:lang w:val="en-US"/>
         </w:rPr>
       </w:pPr>
       <w:r>
@@ -39935,28 +39955,38 @@
           <w:rFonts w:ascii="Arial" w:eastAsia="Arial" w:hAnsi="Arial" w:cs="Arial"/>
           <w:color w:val="000000" w:themeColor="text1"/>
         </w:rPr>
-        <w:t>. Mc Graw Hill ISBN: 9786071517555 </w:t>
-      </w:r>
-    </w:p>
-    <w:p>
-      <w:pPr>
-        <w:rPr>
-          <w:rFonts w:ascii="Arial" w:eastAsia="Arial" w:hAnsi="Arial" w:cs="Arial"/>
-          <w:color w:val="000000" w:themeColor="text1"/>
-        </w:rPr>
-      </w:pPr>
-    </w:p>
-    <w:p>
-      <w:pPr>
-        <w:rPr>
-          <w:rFonts w:ascii="Arial" w:eastAsia="Arial" w:hAnsi="Arial" w:cs="Arial"/>
-          <w:color w:val="000000" w:themeColor="text1"/>
-        </w:rPr>
-      </w:pPr>
-      <w:r>
-        <w:rPr>
-          <w:rFonts w:ascii="Arial" w:eastAsia="Arial" w:hAnsi="Arial" w:cs="Arial"/>
-          <w:color w:val="000000" w:themeColor="text1"/>
+        <w:t xml:space="preserve">. </w:t>
+      </w:r>
+      <w:r>
+        <w:rPr>
+          <w:rFonts w:ascii="Arial" w:eastAsia="Arial" w:hAnsi="Arial" w:cs="Arial"/>
+          <w:color w:val="000000" w:themeColor="text1"/>
+          <w:lang w:val="en-US"/>
+        </w:rPr>
+        <w:t>Mc Graw Hill ISBN: 9786071517555 </w:t>
+      </w:r>
+    </w:p>
+    <w:p>
+      <w:pPr>
+        <w:rPr>
+          <w:rFonts w:ascii="Arial" w:eastAsia="Arial" w:hAnsi="Arial" w:cs="Arial"/>
+          <w:color w:val="000000" w:themeColor="text1"/>
+          <w:lang w:val="en-US"/>
+        </w:rPr>
+      </w:pPr>
+    </w:p>
+    <w:p>
+      <w:pPr>
+        <w:rPr>
+          <w:rFonts w:ascii="Arial" w:eastAsia="Arial" w:hAnsi="Arial" w:cs="Arial"/>
+          <w:color w:val="000000" w:themeColor="text1"/>
+        </w:rPr>
+      </w:pPr>
+      <w:r>
+        <w:rPr>
+          <w:rFonts w:ascii="Arial" w:eastAsia="Arial" w:hAnsi="Arial" w:cs="Arial"/>
+          <w:color w:val="000000" w:themeColor="text1"/>
+          <w:lang w:val="en-US"/>
         </w:rPr>
         <w:t xml:space="preserve">Croft, C. (2022). </w:t>
       </w:r>
@@ -39966,6 +39996,7 @@
           <w:i/>
           <w:iCs/>
           <w:color w:val="000000" w:themeColor="text1"/>
+          <w:lang w:val="en-US"/>
         </w:rPr>
         <w:t>Project Management QuickStart Guide: The Simplified Beginner's Guide to Precise Planning, Strategic Resource Management, and Delivering World Class Results</w:t>
       </w:r>
@@ -39973,8 +40004,16 @@
         <w:rPr>
           <w:rFonts w:ascii="Arial" w:eastAsia="Arial" w:hAnsi="Arial" w:cs="Arial"/>
           <w:color w:val="000000" w:themeColor="text1"/>
-        </w:rPr>
-        <w:t>. ClydeBANK MEDIA IIc. ISBN: 9781636100593 </w:t>
+          <w:lang w:val="en-US"/>
+        </w:rPr>
+        <w:t xml:space="preserve">. </w:t>
+      </w:r>
+      <w:r>
+        <w:rPr>
+          <w:rFonts w:ascii="Arial" w:eastAsia="Arial" w:hAnsi="Arial" w:cs="Arial"/>
+          <w:color w:val="000000" w:themeColor="text1"/>
+        </w:rPr>
+        <w:t>ClydeBANK MEDIA IIc. ISBN: 9781636100593 </w:t>
       </w:r>
     </w:p>
     <w:p>
@@ -40044,7 +40083,6 @@
         <w:rPr>
           <w:b/>
           <w:bCs/>
-          <w:lang w:val="en-US"/>
         </w:rPr>
       </w:pPr>
       <w:r>
@@ -40061,7 +40099,6 @@
         <w:rPr>
           <w:b/>
           <w:bCs/>
-          <w:lang w:val="en-US"/>
         </w:rPr>
       </w:pPr>
     </w:p>
@@ -40578,6 +40615,7 @@
         <w:rPr>
           <w:rFonts w:ascii="Arial" w:eastAsia="Arial" w:hAnsi="Arial" w:cs="Arial"/>
           <w:color w:val="212529"/>
+          <w:lang w:val="en-US"/>
         </w:rPr>
         <w:t xml:space="preserve">National Quality Assurance. (s/f). </w:t>
       </w:r>
@@ -40801,6 +40839,7 @@
         <w:rPr>
           <w:rFonts w:ascii="Arial" w:eastAsia="Arial" w:hAnsi="Arial" w:cs="Arial"/>
           <w:color w:val="000000" w:themeColor="text1"/>
+          <w:lang w:val="en-US"/>
         </w:rPr>
         <w:lastRenderedPageBreak/>
         <w:t xml:space="preserve">Amazon Web Services (s.f.). </w:t>
@@ -40853,6 +40892,7 @@
         <w:rPr>
           <w:rFonts w:ascii="Arial" w:eastAsia="Arial" w:hAnsi="Arial" w:cs="Arial"/>
           <w:color w:val="212529"/>
+          <w:lang w:val="en-US"/>
         </w:rPr>
       </w:pPr>
       <w:r>
@@ -40861,6 +40901,7 @@
           <w:b/>
           <w:bCs/>
           <w:color w:val="212529"/>
+          <w:lang w:val="en-US"/>
         </w:rPr>
         <w:t>Big Data</w:t>
       </w:r>
@@ -40877,6 +40918,7 @@
         <w:rPr>
           <w:rFonts w:ascii="Arial" w:eastAsia="Arial" w:hAnsi="Arial" w:cs="Arial"/>
           <w:color w:val="212529"/>
+          <w:lang w:val="en-US"/>
         </w:rPr>
         <w:t xml:space="preserve">IBM. (s.f.) </w:t>
       </w:r>
@@ -48369,6 +48411,7 @@
   <w:style w:type="character" w:default="1" w:styleId="Fuentedeprrafopredeter">
     <w:name w:val="Default Paragraph Font"/>
     <w:uiPriority w:val="1"/>
+    <w:semiHidden/>
     <w:unhideWhenUsed/>
   </w:style>
   <w:style w:type="table" w:default="1" w:styleId="Tablanormal">

</xml_diff>